<commit_message>
Added better source of information, now data structures source of information is geek for geeks and oracle documentation
</commit_message>
<xml_diff>
--- a/engineering-method.docx
+++ b/engineering-method.docx
@@ -1665,14 +1665,14 @@
         </w:rPr>
         <w:drawing>
           <wp:inline distB="114300" distT="114300" distL="114300" distR="114300">
-            <wp:extent cx="3362325" cy="1545059"/>
+            <wp:extent cx="3087525" cy="1416938"/>
             <wp:effectExtent b="0" l="0" r="0" t="0"/>
-            <wp:docPr id="4" name="image3.png"/>
+            <wp:docPr id="4" name="image1.png"/>
             <a:graphic>
               <a:graphicData uri="http://schemas.openxmlformats.org/drawingml/2006/picture">
                 <pic:pic>
                   <pic:nvPicPr>
-                    <pic:cNvPr id="0" name="image3.png"/>
+                    <pic:cNvPr id="0" name="image1.png"/>
                     <pic:cNvPicPr preferRelativeResize="0"/>
                   </pic:nvPicPr>
                   <pic:blipFill>
@@ -1685,7 +1685,7 @@
                   <pic:spPr>
                     <a:xfrm>
                       <a:off x="0" y="0"/>
-                      <a:ext cx="3362325" cy="1545059"/>
+                      <a:ext cx="3087525" cy="1416938"/>
                     </a:xfrm>
                     <a:prstGeom prst="rect"/>
                     <a:ln/>
@@ -1721,7 +1721,69 @@
           <w:szCs w:val="24"/>
           <w:rtl w:val="0"/>
         </w:rPr>
-        <w:t xml:space="preserve">GeeksforGeeks. (s.f.). Java Program to Implement Hash Tables Chaining with Doubly Linked Lists. Recuperado de:  https://www.geeksforgeeks.org/java-program-to-implement-hash-tables-chaining-with-doubly-linked-lists/</w:t>
+        <w:t xml:space="preserve">GeeksforGeeks. (s.f.). Java Program to Implement Hash Tables Chaining with Doubly Linked Lists. Recuperado de:  </w:t>
+      </w:r>
+      <w:hyperlink r:id="rId7">
+        <w:r>
+          <w:rPr>
+            <w:rFonts w:ascii="Times New Roman" w:cs="Times New Roman" w:eastAsia="Times New Roman" w:hAnsi="Times New Roman"/>
+            <w:color w:val="1155cc"/>
+            <w:sz w:val="24"/>
+            <w:szCs w:val="24"/>
+            <w:u w:val="single"/>
+            <w:rtl w:val="0"/>
+          </w:rPr>
+          <w:t xml:space="preserve">https://www.geeksforgeeks.org/java-program-to-implement-hash-tables-chaining-with-doubly-linked-lists/</w:t>
+        </w:r>
+      </w:hyperlink>
+      <w:r>
+        <w:rPr>
+          <w:rtl w:val="0"/>
+        </w:rPr>
+      </w:r>
+    </w:p>
+    <w:p>
+      <w:pPr>
+        <w:widowControl w:val="0"/>
+        <w:spacing w:before="214.7802734375" w:line="240" w:lineRule="auto"/>
+        <w:ind w:left="0" w:firstLine="0"/>
+        <w:jc w:val="both"/>
+        <w:rPr>
+          <w:rFonts w:ascii="Times New Roman" w:cs="Times New Roman" w:eastAsia="Times New Roman" w:hAnsi="Times New Roman"/>
+          <w:sz w:val="24"/>
+          <w:szCs w:val="24"/>
+        </w:rPr>
+      </w:pPr>
+      <w:r>
+        <w:rPr>
+          <w:rFonts w:ascii="Times New Roman" w:cs="Times New Roman" w:eastAsia="Times New Roman" w:hAnsi="Times New Roman"/>
+          <w:sz w:val="24"/>
+          <w:szCs w:val="24"/>
+          <w:rtl w:val="0"/>
+        </w:rPr>
+        <w:t xml:space="preserve">Oracle. (2014). Class Hashtable. Recuperado de </w:t>
+      </w:r>
+      <w:hyperlink r:id="rId8">
+        <w:r>
+          <w:rPr>
+            <w:rFonts w:ascii="Times New Roman" w:cs="Times New Roman" w:eastAsia="Times New Roman" w:hAnsi="Times New Roman"/>
+            <w:color w:val="1155cc"/>
+            <w:sz w:val="24"/>
+            <w:szCs w:val="24"/>
+            <w:u w:val="single"/>
+            <w:rtl w:val="0"/>
+          </w:rPr>
+          <w:t xml:space="preserve">https://docs.oracle.com/javase/8/docs/api/java/util/Hashtable.html</w:t>
+        </w:r>
+      </w:hyperlink>
+      <w:r>
+        <w:rPr>
+          <w:rFonts w:ascii="Times New Roman" w:cs="Times New Roman" w:eastAsia="Times New Roman" w:hAnsi="Times New Roman"/>
+          <w:sz w:val="24"/>
+          <w:szCs w:val="24"/>
+          <w:rtl w:val="0"/>
+        </w:rPr>
+        <w:t xml:space="preserve"> </w:t>
       </w:r>
     </w:p>
     <w:p>
@@ -1771,16 +1833,16 @@
           <wp:inline distB="114300" distT="114300" distL="114300" distR="114300">
             <wp:extent cx="4714875" cy="1638923"/>
             <wp:effectExtent b="0" l="0" r="0" t="0"/>
-            <wp:docPr id="3" name="image1.png"/>
+            <wp:docPr id="3" name="image3.png"/>
             <a:graphic>
               <a:graphicData uri="http://schemas.openxmlformats.org/drawingml/2006/picture">
                 <pic:pic>
                   <pic:nvPicPr>
-                    <pic:cNvPr id="0" name="image1.png"/>
+                    <pic:cNvPr id="0" name="image3.png"/>
                     <pic:cNvPicPr preferRelativeResize="0"/>
                   </pic:nvPicPr>
                   <pic:blipFill>
-                    <a:blip r:embed="rId7"/>
+                    <a:blip r:embed="rId9"/>
                     <a:srcRect b="19519" l="0" r="0" t="7596"/>
                     <a:stretch>
                       <a:fillRect/>
@@ -1872,7 +1934,7 @@
         </w:rPr>
         <w:t xml:space="preserve">GeeksforGeeks. (s.f.). Introduction and Insertion in a Doubly Linked List. Recuperado de </w:t>
       </w:r>
-      <w:hyperlink r:id="rId8">
+      <w:hyperlink r:id="rId10">
         <w:r>
           <w:rPr>
             <w:rFonts w:ascii="Times New Roman" w:cs="Times New Roman" w:eastAsia="Times New Roman" w:hAnsi="Times New Roman"/>
@@ -1894,6 +1956,54 @@
     <w:p>
       <w:pPr>
         <w:widowControl w:val="0"/>
+        <w:spacing w:before="214.7802734375" w:line="240" w:lineRule="auto"/>
+        <w:ind w:left="0" w:firstLine="0"/>
+        <w:rPr>
+          <w:rFonts w:ascii="Times New Roman" w:cs="Times New Roman" w:eastAsia="Times New Roman" w:hAnsi="Times New Roman"/>
+          <w:sz w:val="24"/>
+          <w:szCs w:val="24"/>
+        </w:rPr>
+      </w:pPr>
+      <w:r>
+        <w:rPr>
+          <w:rFonts w:ascii="Times New Roman" w:cs="Times New Roman" w:eastAsia="Times New Roman" w:hAnsi="Times New Roman"/>
+          <w:sz w:val="24"/>
+          <w:szCs w:val="24"/>
+          <w:rtl w:val="0"/>
+        </w:rPr>
+        <w:t xml:space="preserve">Oracle. (2014). Class LinkedList. Recuperado de </w:t>
+      </w:r>
+      <w:hyperlink r:id="rId11">
+        <w:r>
+          <w:rPr>
+            <w:rFonts w:ascii="Times New Roman" w:cs="Times New Roman" w:eastAsia="Times New Roman" w:hAnsi="Times New Roman"/>
+            <w:color w:val="1155cc"/>
+            <w:sz w:val="24"/>
+            <w:szCs w:val="24"/>
+            <w:u w:val="single"/>
+            <w:rtl w:val="0"/>
+          </w:rPr>
+          <w:t xml:space="preserve">https://docs.oracle.com/javase/8/docs/api/java/util/LinkedList.html</w:t>
+        </w:r>
+      </w:hyperlink>
+      <w:r>
+        <w:rPr>
+          <w:rFonts w:ascii="Times New Roman" w:cs="Times New Roman" w:eastAsia="Times New Roman" w:hAnsi="Times New Roman"/>
+          <w:sz w:val="24"/>
+          <w:szCs w:val="24"/>
+          <w:rtl w:val="0"/>
+        </w:rPr>
+        <w:t xml:space="preserve"> </w:t>
+      </w:r>
+      <w:r>
+        <w:rPr>
+          <w:rtl w:val="0"/>
+        </w:rPr>
+      </w:r>
+    </w:p>
+    <w:p>
+      <w:pPr>
+        <w:widowControl w:val="0"/>
         <w:numPr>
           <w:ilvl w:val="0"/>
           <w:numId w:val="12"/>
@@ -1957,16 +2067,16 @@
           <wp:inline distB="114300" distT="114300" distL="114300" distR="114300">
             <wp:extent cx="1984538" cy="1289949"/>
             <wp:effectExtent b="0" l="0" r="0" t="0"/>
-            <wp:docPr id="1" name="image2.png"/>
+            <wp:docPr id="1" name="image5.png"/>
             <a:graphic>
               <a:graphicData uri="http://schemas.openxmlformats.org/drawingml/2006/picture">
                 <pic:pic>
                   <pic:nvPicPr>
-                    <pic:cNvPr id="0" name="image2.png"/>
+                    <pic:cNvPr id="0" name="image5.png"/>
                     <pic:cNvPicPr preferRelativeResize="0"/>
                   </pic:nvPicPr>
                   <pic:blipFill>
-                    <a:blip r:embed="rId9"/>
+                    <a:blip r:embed="rId12"/>
                     <a:srcRect b="14061" l="45084" r="0" t="14478"/>
                     <a:stretch>
                       <a:fillRect/>
@@ -2011,7 +2121,73 @@
           <w:szCs w:val="24"/>
           <w:rtl w:val="0"/>
         </w:rPr>
-        <w:t xml:space="preserve">GeeksforGeeks. (s.f.). Stack Data Structure. Recuperado de https://www.geeksforgeeks.org/stack-data-structure/?ref=lbp</w:t>
+        <w:t xml:space="preserve">GeeksforGeeks. (s.f.). Stack Data Structure. Recuperado de </w:t>
+      </w:r>
+      <w:hyperlink r:id="rId13">
+        <w:r>
+          <w:rPr>
+            <w:rFonts w:ascii="Times New Roman" w:cs="Times New Roman" w:eastAsia="Times New Roman" w:hAnsi="Times New Roman"/>
+            <w:color w:val="1155cc"/>
+            <w:sz w:val="24"/>
+            <w:szCs w:val="24"/>
+            <w:u w:val="single"/>
+            <w:rtl w:val="0"/>
+          </w:rPr>
+          <w:t xml:space="preserve">https://www.geeksforgeeks.org/stack-data-structure/?ref=lbp</w:t>
+        </w:r>
+      </w:hyperlink>
+      <w:r>
+        <w:rPr>
+          <w:rFonts w:ascii="Times New Roman" w:cs="Times New Roman" w:eastAsia="Times New Roman" w:hAnsi="Times New Roman"/>
+          <w:sz w:val="24"/>
+          <w:szCs w:val="24"/>
+          <w:rtl w:val="0"/>
+        </w:rPr>
+        <w:t xml:space="preserve"> </w:t>
+      </w:r>
+    </w:p>
+    <w:p>
+      <w:pPr>
+        <w:widowControl w:val="0"/>
+        <w:spacing w:before="214.7802734375" w:line="240" w:lineRule="auto"/>
+        <w:ind w:left="0" w:firstLine="0"/>
+        <w:jc w:val="both"/>
+        <w:rPr>
+          <w:rFonts w:ascii="Times New Roman" w:cs="Times New Roman" w:eastAsia="Times New Roman" w:hAnsi="Times New Roman"/>
+          <w:sz w:val="24"/>
+          <w:szCs w:val="24"/>
+        </w:rPr>
+      </w:pPr>
+      <w:r>
+        <w:rPr>
+          <w:rFonts w:ascii="Times New Roman" w:cs="Times New Roman" w:eastAsia="Times New Roman" w:hAnsi="Times New Roman"/>
+          <w:sz w:val="24"/>
+          <w:szCs w:val="24"/>
+          <w:rtl w:val="0"/>
+        </w:rPr>
+        <w:t xml:space="preserve">Oracle. (2014). Class Stack. Recuperado de </w:t>
+      </w:r>
+      <w:hyperlink r:id="rId14">
+        <w:r>
+          <w:rPr>
+            <w:rFonts w:ascii="Times New Roman" w:cs="Times New Roman" w:eastAsia="Times New Roman" w:hAnsi="Times New Roman"/>
+            <w:color w:val="1155cc"/>
+            <w:sz w:val="24"/>
+            <w:szCs w:val="24"/>
+            <w:u w:val="single"/>
+            <w:rtl w:val="0"/>
+          </w:rPr>
+          <w:t xml:space="preserve">https://docs.oracle.com/javase/8/docs/api/java/util/Stack.html</w:t>
+        </w:r>
+      </w:hyperlink>
+      <w:r>
+        <w:rPr>
+          <w:rFonts w:ascii="Times New Roman" w:cs="Times New Roman" w:eastAsia="Times New Roman" w:hAnsi="Times New Roman"/>
+          <w:sz w:val="24"/>
+          <w:szCs w:val="24"/>
+          <w:rtl w:val="0"/>
+        </w:rPr>
+        <w:t xml:space="preserve"> </w:t>
       </w:r>
     </w:p>
     <w:p>
@@ -2062,16 +2238,16 @@
           <wp:inline distB="114300" distT="114300" distL="114300" distR="114300">
             <wp:extent cx="3219450" cy="1342963"/>
             <wp:effectExtent b="0" l="0" r="0" t="0"/>
-            <wp:docPr id="2" name="image5.png"/>
+            <wp:docPr id="2" name="image4.png"/>
             <a:graphic>
               <a:graphicData uri="http://schemas.openxmlformats.org/drawingml/2006/picture">
                 <pic:pic>
                   <pic:nvPicPr>
-                    <pic:cNvPr id="0" name="image5.png"/>
+                    <pic:cNvPr id="0" name="image4.png"/>
                     <pic:cNvPicPr preferRelativeResize="0"/>
                   </pic:nvPicPr>
                   <pic:blipFill>
-                    <a:blip r:embed="rId10"/>
+                    <a:blip r:embed="rId15"/>
                     <a:srcRect b="27572" l="43853" r="0" t="25584"/>
                     <a:stretch>
                       <a:fillRect/>
@@ -2116,7 +2292,73 @@
           <w:szCs w:val="24"/>
           <w:rtl w:val="0"/>
         </w:rPr>
-        <w:t xml:space="preserve">GeeksforGeeks. (s.f.). Queue Data Structure. Recuperado de https://www.geeksforgeeks.org/queue-data-structure/?ref=lbp</w:t>
+        <w:t xml:space="preserve">GeeksforGeeks. (s.f.). Queue Data Structure. Recuperado de </w:t>
+      </w:r>
+      <w:hyperlink r:id="rId16">
+        <w:r>
+          <w:rPr>
+            <w:rFonts w:ascii="Times New Roman" w:cs="Times New Roman" w:eastAsia="Times New Roman" w:hAnsi="Times New Roman"/>
+            <w:color w:val="1155cc"/>
+            <w:sz w:val="24"/>
+            <w:szCs w:val="24"/>
+            <w:u w:val="single"/>
+            <w:rtl w:val="0"/>
+          </w:rPr>
+          <w:t xml:space="preserve">https://www.geeksforgeeks.org/queue-data-structure/?ref=lbp</w:t>
+        </w:r>
+      </w:hyperlink>
+      <w:r>
+        <w:rPr>
+          <w:rFonts w:ascii="Times New Roman" w:cs="Times New Roman" w:eastAsia="Times New Roman" w:hAnsi="Times New Roman"/>
+          <w:sz w:val="24"/>
+          <w:szCs w:val="24"/>
+          <w:rtl w:val="0"/>
+        </w:rPr>
+        <w:t xml:space="preserve"> </w:t>
+      </w:r>
+    </w:p>
+    <w:p>
+      <w:pPr>
+        <w:widowControl w:val="0"/>
+        <w:spacing w:before="214.7802734375" w:line="240" w:lineRule="auto"/>
+        <w:ind w:left="0" w:firstLine="0"/>
+        <w:jc w:val="both"/>
+        <w:rPr>
+          <w:rFonts w:ascii="Times New Roman" w:cs="Times New Roman" w:eastAsia="Times New Roman" w:hAnsi="Times New Roman"/>
+          <w:sz w:val="24"/>
+          <w:szCs w:val="24"/>
+        </w:rPr>
+      </w:pPr>
+      <w:r>
+        <w:rPr>
+          <w:rFonts w:ascii="Times New Roman" w:cs="Times New Roman" w:eastAsia="Times New Roman" w:hAnsi="Times New Roman"/>
+          <w:sz w:val="24"/>
+          <w:szCs w:val="24"/>
+          <w:rtl w:val="0"/>
+        </w:rPr>
+        <w:t xml:space="preserve">Oracle. (2014). Interface Queue. Recuperado de </w:t>
+      </w:r>
+      <w:hyperlink r:id="rId17">
+        <w:r>
+          <w:rPr>
+            <w:rFonts w:ascii="Times New Roman" w:cs="Times New Roman" w:eastAsia="Times New Roman" w:hAnsi="Times New Roman"/>
+            <w:color w:val="1155cc"/>
+            <w:sz w:val="24"/>
+            <w:szCs w:val="24"/>
+            <w:u w:val="single"/>
+            <w:rtl w:val="0"/>
+          </w:rPr>
+          <w:t xml:space="preserve">https://docs.oracle.com/javase/8/docs/api/java/util/Queue.html</w:t>
+        </w:r>
+      </w:hyperlink>
+      <w:r>
+        <w:rPr>
+          <w:rFonts w:ascii="Times New Roman" w:cs="Times New Roman" w:eastAsia="Times New Roman" w:hAnsi="Times New Roman"/>
+          <w:sz w:val="24"/>
+          <w:szCs w:val="24"/>
+          <w:rtl w:val="0"/>
+        </w:rPr>
+        <w:t xml:space="preserve"> </w:t>
       </w:r>
     </w:p>
     <w:p>
@@ -2166,7 +2408,7 @@
         </w:rPr>
         <w:t xml:space="preserve">GeeksforGeeks. (s.f.). Priority Queue - Introduction. Recuperado de </w:t>
       </w:r>
-      <w:hyperlink r:id="rId11">
+      <w:hyperlink r:id="rId18">
         <w:r>
           <w:rPr>
             <w:rFonts w:ascii="Times New Roman" w:cs="Times New Roman" w:eastAsia="Times New Roman" w:hAnsi="Times New Roman"/>
@@ -2188,6 +2430,55 @@
     <w:p>
       <w:pPr>
         <w:widowControl w:val="0"/>
+        <w:spacing w:before="214.7802734375" w:line="240" w:lineRule="auto"/>
+        <w:ind w:left="0" w:firstLine="0"/>
+        <w:jc w:val="both"/>
+        <w:rPr>
+          <w:rFonts w:ascii="Times New Roman" w:cs="Times New Roman" w:eastAsia="Times New Roman" w:hAnsi="Times New Roman"/>
+          <w:sz w:val="24"/>
+          <w:szCs w:val="24"/>
+        </w:rPr>
+      </w:pPr>
+      <w:r>
+        <w:rPr>
+          <w:rFonts w:ascii="Times New Roman" w:cs="Times New Roman" w:eastAsia="Times New Roman" w:hAnsi="Times New Roman"/>
+          <w:sz w:val="24"/>
+          <w:szCs w:val="24"/>
+          <w:rtl w:val="0"/>
+        </w:rPr>
+        <w:t xml:space="preserve">Oracle. (2014). Class PriorityQueue. Recuperado de </w:t>
+      </w:r>
+      <w:hyperlink r:id="rId19">
+        <w:r>
+          <w:rPr>
+            <w:rFonts w:ascii="Times New Roman" w:cs="Times New Roman" w:eastAsia="Times New Roman" w:hAnsi="Times New Roman"/>
+            <w:color w:val="1155cc"/>
+            <w:sz w:val="24"/>
+            <w:szCs w:val="24"/>
+            <w:u w:val="single"/>
+            <w:rtl w:val="0"/>
+          </w:rPr>
+          <w:t xml:space="preserve">https://docs.oracle.com/javase/8/docs/api/java/util/PriorityQueue.html</w:t>
+        </w:r>
+      </w:hyperlink>
+      <w:r>
+        <w:rPr>
+          <w:rFonts w:ascii="Times New Roman" w:cs="Times New Roman" w:eastAsia="Times New Roman" w:hAnsi="Times New Roman"/>
+          <w:sz w:val="24"/>
+          <w:szCs w:val="24"/>
+          <w:rtl w:val="0"/>
+        </w:rPr>
+        <w:t xml:space="preserve"> </w:t>
+      </w:r>
+      <w:r>
+        <w:rPr>
+          <w:rtl w:val="0"/>
+        </w:rPr>
+      </w:r>
+    </w:p>
+    <w:p>
+      <w:pPr>
+        <w:widowControl w:val="0"/>
         <w:numPr>
           <w:ilvl w:val="0"/>
           <w:numId w:val="5"/>
@@ -2220,16 +2511,16 @@
           <wp:inline distB="114300" distT="114300" distL="114300" distR="114300">
             <wp:extent cx="2808450" cy="1690523"/>
             <wp:effectExtent b="0" l="0" r="0" t="0"/>
-            <wp:docPr id="5" name="image4.png"/>
+            <wp:docPr id="5" name="image2.png"/>
             <a:graphic>
               <a:graphicData uri="http://schemas.openxmlformats.org/drawingml/2006/picture">
                 <pic:pic>
                   <pic:nvPicPr>
-                    <pic:cNvPr id="0" name="image4.png"/>
+                    <pic:cNvPr id="0" name="image2.png"/>
                     <pic:cNvPicPr preferRelativeResize="0"/>
                   </pic:nvPicPr>
                   <pic:blipFill>
-                    <a:blip r:embed="rId12"/>
+                    <a:blip r:embed="rId20"/>
                     <a:srcRect b="0" l="0" r="0" t="0"/>
                     <a:stretch>
                       <a:fillRect/>
@@ -2274,9 +2565,9 @@
           <w:szCs w:val="24"/>
           <w:rtl w:val="0"/>
         </w:rPr>
-        <w:t xml:space="preserve">GeeksforGeeks. (s.f.). Heap Data Structure. GeeksforGeeks. Recuperado de [</w:t>
-      </w:r>
-      <w:hyperlink r:id="rId13">
+        <w:t xml:space="preserve">GeeksforGeeks. (s.f.). Heap Data Structure. GeeksforGeeks. Recuperado de </w:t>
+      </w:r>
+      <w:hyperlink r:id="rId21">
         <w:r>
           <w:rPr>
             <w:rFonts w:ascii="Times New Roman" w:cs="Times New Roman" w:eastAsia="Times New Roman" w:hAnsi="Times New Roman"/>
@@ -2291,29 +2582,51 @@
       </w:hyperlink>
       <w:r>
         <w:rPr>
-          <w:rFonts w:ascii="Times New Roman" w:cs="Times New Roman" w:eastAsia="Times New Roman" w:hAnsi="Times New Roman"/>
-          <w:sz w:val="24"/>
-          <w:szCs w:val="24"/>
-          <w:rtl w:val="0"/>
-        </w:rPr>
-        <w:t xml:space="preserve">]</w:t>
+          <w:rtl w:val="0"/>
+        </w:rPr>
       </w:r>
     </w:p>
     <w:p>
       <w:pPr>
         <w:widowControl w:val="0"/>
-        <w:spacing w:before="215.0299072265625" w:line="240" w:lineRule="auto"/>
-        <w:ind w:left="0" w:firstLine="0"/>
-        <w:rPr>
-          <w:rFonts w:ascii="Times New Roman" w:cs="Times New Roman" w:eastAsia="Times New Roman" w:hAnsi="Times New Roman"/>
-          <w:sz w:val="24"/>
-          <w:szCs w:val="24"/>
-        </w:rPr>
-      </w:pPr>
-      <w:r>
-        <w:rPr>
-          <w:rtl w:val="0"/>
-        </w:rPr>
+        <w:spacing w:before="214.7802734375" w:line="240" w:lineRule="auto"/>
+        <w:jc w:val="both"/>
+        <w:rPr>
+          <w:rFonts w:ascii="Times New Roman" w:cs="Times New Roman" w:eastAsia="Times New Roman" w:hAnsi="Times New Roman"/>
+          <w:sz w:val="24"/>
+          <w:szCs w:val="24"/>
+        </w:rPr>
+      </w:pPr>
+      <w:r>
+        <w:rPr>
+          <w:rFonts w:ascii="Times New Roman" w:cs="Times New Roman" w:eastAsia="Times New Roman" w:hAnsi="Times New Roman"/>
+          <w:sz w:val="24"/>
+          <w:szCs w:val="24"/>
+          <w:rtl w:val="0"/>
+        </w:rPr>
+        <w:t xml:space="preserve">Oracle. (2014). Class PriorityQueue. Recuperado de </w:t>
+      </w:r>
+      <w:hyperlink r:id="rId22">
+        <w:r>
+          <w:rPr>
+            <w:rFonts w:ascii="Times New Roman" w:cs="Times New Roman" w:eastAsia="Times New Roman" w:hAnsi="Times New Roman"/>
+            <w:color w:val="1155cc"/>
+            <w:sz w:val="24"/>
+            <w:szCs w:val="24"/>
+            <w:u w:val="single"/>
+            <w:rtl w:val="0"/>
+          </w:rPr>
+          <w:t xml:space="preserve">https://docs.oracle.com/javase/8/docs/api/java/util/PriorityQueue.html</w:t>
+        </w:r>
+      </w:hyperlink>
+      <w:r>
+        <w:rPr>
+          <w:rFonts w:ascii="Times New Roman" w:cs="Times New Roman" w:eastAsia="Times New Roman" w:hAnsi="Times New Roman"/>
+          <w:sz w:val="24"/>
+          <w:szCs w:val="24"/>
+          <w:rtl w:val="0"/>
+        </w:rPr>
+        <w:t xml:space="preserve"> </w:t>
       </w:r>
     </w:p>
     <w:p>
@@ -5131,7 +5444,7 @@
       <w:tr>
         <w:trPr>
           <w:cantSplit w:val="0"/>
-          <w:tblHeader w:val="0"/>
+          <w:tblHeader w:val="1"/>
         </w:trPr>
         <w:tc>
           <w:tcPr>
@@ -5345,7 +5658,7 @@
       <w:tr>
         <w:trPr>
           <w:cantSplit w:val="0"/>
-          <w:tblHeader w:val="0"/>
+          <w:tblHeader w:val="1"/>
         </w:trPr>
         <w:tc>
           <w:tcPr>
@@ -5543,7 +5856,7 @@
       <w:tr>
         <w:trPr>
           <w:cantSplit w:val="0"/>
-          <w:tblHeader w:val="0"/>
+          <w:tblHeader w:val="1"/>
         </w:trPr>
         <w:tc>
           <w:tcPr>
@@ -5741,7 +6054,7 @@
       <w:tr>
         <w:trPr>
           <w:cantSplit w:val="0"/>
-          <w:tblHeader w:val="0"/>
+          <w:tblHeader w:val="1"/>
         </w:trPr>
         <w:tc>
           <w:tcPr>
@@ -8712,6 +9025,70 @@
                 <w:szCs w:val="24"/>
                 <w:rtl w:val="0"/>
               </w:rPr>
+              <w:t xml:space="preserve">5</w:t>
+            </w:r>
+          </w:p>
+        </w:tc>
+        <w:tc>
+          <w:tcPr>
+            <w:shd w:fill="auto" w:val="clear"/>
+            <w:tcMar>
+              <w:top w:w="100.0" w:type="dxa"/>
+              <w:left w:w="100.0" w:type="dxa"/>
+              <w:bottom w:w="100.0" w:type="dxa"/>
+              <w:right w:w="100.0" w:type="dxa"/>
+            </w:tcMar>
+            <w:vAlign w:val="top"/>
+          </w:tcPr>
+          <w:p>
+            <w:pPr>
+              <w:widowControl w:val="0"/>
+              <w:spacing w:line="240" w:lineRule="auto"/>
+              <w:rPr>
+                <w:rFonts w:ascii="Times New Roman" w:cs="Times New Roman" w:eastAsia="Times New Roman" w:hAnsi="Times New Roman"/>
+                <w:sz w:val="24"/>
+                <w:szCs w:val="24"/>
+              </w:rPr>
+            </w:pPr>
+            <w:r>
+              <w:rPr>
+                <w:rFonts w:ascii="Times New Roman" w:cs="Times New Roman" w:eastAsia="Times New Roman" w:hAnsi="Times New Roman"/>
+                <w:sz w:val="24"/>
+                <w:szCs w:val="24"/>
+                <w:rtl w:val="0"/>
+              </w:rPr>
+              <w:t xml:space="preserve">5</w:t>
+            </w:r>
+          </w:p>
+        </w:tc>
+        <w:tc>
+          <w:tcPr>
+            <w:shd w:fill="auto" w:val="clear"/>
+            <w:tcMar>
+              <w:top w:w="100.0" w:type="dxa"/>
+              <w:left w:w="100.0" w:type="dxa"/>
+              <w:bottom w:w="100.0" w:type="dxa"/>
+              <w:right w:w="100.0" w:type="dxa"/>
+            </w:tcMar>
+            <w:vAlign w:val="top"/>
+          </w:tcPr>
+          <w:p>
+            <w:pPr>
+              <w:widowControl w:val="0"/>
+              <w:spacing w:line="240" w:lineRule="auto"/>
+              <w:rPr>
+                <w:rFonts w:ascii="Times New Roman" w:cs="Times New Roman" w:eastAsia="Times New Roman" w:hAnsi="Times New Roman"/>
+                <w:sz w:val="24"/>
+                <w:szCs w:val="24"/>
+              </w:rPr>
+            </w:pPr>
+            <w:r>
+              <w:rPr>
+                <w:rFonts w:ascii="Times New Roman" w:cs="Times New Roman" w:eastAsia="Times New Roman" w:hAnsi="Times New Roman"/>
+                <w:sz w:val="24"/>
+                <w:szCs w:val="24"/>
+                <w:rtl w:val="0"/>
+              </w:rPr>
               <w:t xml:space="preserve">4</w:t>
             </w:r>
           </w:p>
@@ -8744,71 +9121,7 @@
                 <w:szCs w:val="24"/>
                 <w:rtl w:val="0"/>
               </w:rPr>
-              <w:t xml:space="preserve">4</w:t>
-            </w:r>
-          </w:p>
-        </w:tc>
-        <w:tc>
-          <w:tcPr>
-            <w:shd w:fill="auto" w:val="clear"/>
-            <w:tcMar>
-              <w:top w:w="100.0" w:type="dxa"/>
-              <w:left w:w="100.0" w:type="dxa"/>
-              <w:bottom w:w="100.0" w:type="dxa"/>
-              <w:right w:w="100.0" w:type="dxa"/>
-            </w:tcMar>
-            <w:vAlign w:val="top"/>
-          </w:tcPr>
-          <w:p>
-            <w:pPr>
-              <w:widowControl w:val="0"/>
-              <w:spacing w:line="240" w:lineRule="auto"/>
-              <w:rPr>
-                <w:rFonts w:ascii="Times New Roman" w:cs="Times New Roman" w:eastAsia="Times New Roman" w:hAnsi="Times New Roman"/>
-                <w:sz w:val="24"/>
-                <w:szCs w:val="24"/>
-              </w:rPr>
-            </w:pPr>
-            <w:r>
-              <w:rPr>
-                <w:rFonts w:ascii="Times New Roman" w:cs="Times New Roman" w:eastAsia="Times New Roman" w:hAnsi="Times New Roman"/>
-                <w:sz w:val="24"/>
-                <w:szCs w:val="24"/>
-                <w:rtl w:val="0"/>
-              </w:rPr>
-              <w:t xml:space="preserve">5</w:t>
-            </w:r>
-          </w:p>
-        </w:tc>
-        <w:tc>
-          <w:tcPr>
-            <w:shd w:fill="auto" w:val="clear"/>
-            <w:tcMar>
-              <w:top w:w="100.0" w:type="dxa"/>
-              <w:left w:w="100.0" w:type="dxa"/>
-              <w:bottom w:w="100.0" w:type="dxa"/>
-              <w:right w:w="100.0" w:type="dxa"/>
-            </w:tcMar>
-            <w:vAlign w:val="top"/>
-          </w:tcPr>
-          <w:p>
-            <w:pPr>
-              <w:widowControl w:val="0"/>
-              <w:spacing w:line="240" w:lineRule="auto"/>
-              <w:rPr>
-                <w:rFonts w:ascii="Times New Roman" w:cs="Times New Roman" w:eastAsia="Times New Roman" w:hAnsi="Times New Roman"/>
-                <w:sz w:val="24"/>
-                <w:szCs w:val="24"/>
-              </w:rPr>
-            </w:pPr>
-            <w:r>
-              <w:rPr>
-                <w:rFonts w:ascii="Times New Roman" w:cs="Times New Roman" w:eastAsia="Times New Roman" w:hAnsi="Times New Roman"/>
-                <w:sz w:val="24"/>
-                <w:szCs w:val="24"/>
-                <w:rtl w:val="0"/>
-              </w:rPr>
-              <w:t xml:space="preserve">18</w:t>
+              <w:t xml:space="preserve">19</w:t>
             </w:r>
           </w:p>
         </w:tc>
@@ -9266,6 +9579,42 @@
           <w:rtl w:val="0"/>
         </w:rPr>
         <w:t xml:space="preserve"> para almacenar tareas y recordatorios, para la interfaz javaFX, priority queue para las tareas prioritarias, queue para no prioritarias y para deshacer la última acción Stack + accion register. Todos fueron escogidos por tener la suma de puntajes más alta en su respectivo problema además de que algunos también representan de mejor manera el problema.</w:t>
+      </w:r>
+    </w:p>
+    <w:p>
+      <w:pPr>
+        <w:widowControl w:val="0"/>
+        <w:spacing w:before="220" w:line="280.80000000000007" w:lineRule="auto"/>
+        <w:ind w:left="0" w:firstLine="0"/>
+        <w:jc w:val="both"/>
+        <w:rPr>
+          <w:rFonts w:ascii="Times New Roman" w:cs="Times New Roman" w:eastAsia="Times New Roman" w:hAnsi="Times New Roman"/>
+          <w:sz w:val="24"/>
+          <w:szCs w:val="24"/>
+        </w:rPr>
+      </w:pPr>
+      <w:r>
+        <w:rPr>
+          <w:rtl w:val="0"/>
+        </w:rPr>
+      </w:r>
+    </w:p>
+    <w:p>
+      <w:pPr>
+        <w:widowControl w:val="0"/>
+        <w:spacing w:before="220" w:line="280.80000000000007" w:lineRule="auto"/>
+        <w:ind w:left="0" w:firstLine="0"/>
+        <w:jc w:val="both"/>
+        <w:rPr>
+          <w:rFonts w:ascii="Times New Roman" w:cs="Times New Roman" w:eastAsia="Times New Roman" w:hAnsi="Times New Roman"/>
+          <w:sz w:val="24"/>
+          <w:szCs w:val="24"/>
+        </w:rPr>
+      </w:pPr>
+      <w:r>
+        <w:rPr>
+          <w:rtl w:val="0"/>
+        </w:rPr>
       </w:r>
     </w:p>
     <w:sectPr>

</xml_diff>